<commit_message>
refactor(docs): change to correct details of the SRS
</commit_message>
<xml_diff>
--- a/docs/Ticktrak_App_SRS_v.1.5.docx
+++ b/docs/Ticktrak_App_SRS_v.1.5.docx
@@ -99,9 +99,14 @@
           <w:sz w:val="48"/>
           <w:szCs w:val="48"/>
         </w:rPr>
-        <w:t xml:space="preserve">System </w:t>
-      </w:r>
-      <w:r>
+        <w:t>System Requirements Specification</w:t>
+      </w:r>
+    </w:p>
+    <w:p>
+      <w:pPr>
+        <w:pStyle w:val="Normal"/>
+        <w:shd w:val="clear" w:fill="FFFFFF"/>
+        <w:jc w:val="center"/>
         <w:rPr>
           <w:rFonts w:ascii="Cambria" w:hAnsi="Cambria"/>
           <w:b/>
@@ -109,8 +114,7 @@
           <w:sz w:val="48"/>
           <w:szCs w:val="48"/>
         </w:rPr>
-        <w:t>R</w:t>
-      </w:r>
+      </w:pPr>
       <w:r>
         <w:rPr>
           <w:rFonts w:ascii="Cambria" w:hAnsi="Cambria"/>
@@ -119,9 +123,14 @@
           <w:sz w:val="48"/>
           <w:szCs w:val="48"/>
         </w:rPr>
-        <w:t xml:space="preserve">equirements </w:t>
-      </w:r>
-      <w:r>
+        <w:t>(SRS)</w:t>
+      </w:r>
+    </w:p>
+    <w:p>
+      <w:pPr>
+        <w:pStyle w:val="Normal"/>
+        <w:shd w:val="clear" w:fill="FFFFFF"/>
+        <w:jc w:val="center"/>
         <w:rPr>
           <w:rFonts w:ascii="Cambria" w:hAnsi="Cambria"/>
           <w:b/>
@@ -129,8 +138,7 @@
           <w:sz w:val="48"/>
           <w:szCs w:val="48"/>
         </w:rPr>
-        <w:t>S</w:t>
-      </w:r>
+      </w:pPr>
       <w:r>
         <w:rPr>
           <w:rFonts w:ascii="Cambria" w:hAnsi="Cambria"/>
@@ -139,7 +147,6 @@
           <w:sz w:val="48"/>
           <w:szCs w:val="48"/>
         </w:rPr>
-        <w:t>pecification</w:t>
       </w:r>
     </w:p>
     <w:p>
@@ -163,73 +170,6 @@
           <w:sz w:val="48"/>
           <w:szCs w:val="48"/>
         </w:rPr>
-        <w:t>(</w:t>
-      </w:r>
-      <w:r>
-        <w:rPr>
-          <w:rFonts w:ascii="Cambria" w:hAnsi="Cambria"/>
-          <w:b/>
-          <w:bCs/>
-          <w:sz w:val="48"/>
-          <w:szCs w:val="48"/>
-        </w:rPr>
-        <w:t>SRS</w:t>
-      </w:r>
-      <w:r>
-        <w:rPr>
-          <w:rFonts w:ascii="Cambria" w:hAnsi="Cambria"/>
-          <w:b/>
-          <w:bCs/>
-          <w:sz w:val="48"/>
-          <w:szCs w:val="48"/>
-        </w:rPr>
-        <w:t>)</w:t>
-      </w:r>
-    </w:p>
-    <w:p>
-      <w:pPr>
-        <w:pStyle w:val="Normal"/>
-        <w:shd w:val="clear" w:fill="FFFFFF"/>
-        <w:jc w:val="center"/>
-        <w:rPr>
-          <w:rFonts w:ascii="Cambria" w:hAnsi="Cambria"/>
-          <w:b/>
-          <w:bCs/>
-          <w:sz w:val="48"/>
-          <w:szCs w:val="48"/>
-        </w:rPr>
-      </w:pPr>
-      <w:r>
-        <w:rPr>
-          <w:rFonts w:ascii="Cambria" w:hAnsi="Cambria"/>
-          <w:b/>
-          <w:bCs/>
-          <w:sz w:val="48"/>
-          <w:szCs w:val="48"/>
-        </w:rPr>
-      </w:r>
-    </w:p>
-    <w:p>
-      <w:pPr>
-        <w:pStyle w:val="Normal"/>
-        <w:shd w:val="clear" w:fill="FFFFFF"/>
-        <w:jc w:val="center"/>
-        <w:rPr>
-          <w:rFonts w:ascii="Cambria" w:hAnsi="Cambria"/>
-          <w:b/>
-          <w:bCs/>
-          <w:sz w:val="48"/>
-          <w:szCs w:val="48"/>
-        </w:rPr>
-      </w:pPr>
-      <w:r>
-        <w:rPr>
-          <w:rFonts w:ascii="Cambria" w:hAnsi="Cambria"/>
-          <w:b/>
-          <w:bCs/>
-          <w:sz w:val="48"/>
-          <w:szCs w:val="48"/>
-        </w:rPr>
       </w:r>
     </w:p>
     <w:p>
@@ -560,8 +500,24 @@
           <w:sz w:val="32"/>
           <w:szCs w:val="32"/>
         </w:rPr>
-        <w:t xml:space="preserve">Last </w:t>
-      </w:r>
+        <w:t>Last Updated:</w:t>
+      </w:r>
+      <w:r>
+        <w:rPr>
+          <w:rStyle w:val="DefaultParagraphFont"/>
+          <w:rFonts w:ascii="Cambria" w:hAnsi="Cambria"/>
+          <w:sz w:val="32"/>
+          <w:szCs w:val="32"/>
+        </w:rPr>
+        <w:t xml:space="preserve"> June 18, 2025</w:t>
+      </w:r>
+    </w:p>
+    <w:p>
+      <w:pPr>
+        <w:pStyle w:val="Normal"/>
+        <w:shd w:val="clear" w:fill="FFFFFF"/>
+        <w:rPr/>
+      </w:pPr>
       <w:r>
         <w:rPr>
           <w:rStyle w:val="DefaultParagraphFont"/>
@@ -571,101 +527,16 @@
           <w:sz w:val="32"/>
           <w:szCs w:val="32"/>
         </w:rPr>
-        <w:t>U</w:t>
+        <w:t>Author: C</w:t>
       </w:r>
       <w:r>
         <w:rPr>
           <w:rStyle w:val="DefaultParagraphFont"/>
           <w:rFonts w:ascii="Cambria" w:hAnsi="Cambria"/>
-          <w:b/>
-          <w:bCs/>
           <w:sz w:val="32"/>
           <w:szCs w:val="32"/>
         </w:rPr>
-        <w:t>pdated:</w:t>
-      </w:r>
-      <w:r>
-        <w:rPr>
-          <w:rStyle w:val="DefaultParagraphFont"/>
-          <w:rFonts w:ascii="Cambria" w:hAnsi="Cambria"/>
-          <w:sz w:val="32"/>
-          <w:szCs w:val="32"/>
-        </w:rPr>
-        <w:t xml:space="preserve"> </w:t>
-      </w:r>
-      <w:r>
-        <w:rPr>
-          <w:rStyle w:val="DefaultParagraphFont"/>
-          <w:rFonts w:ascii="Cambria" w:hAnsi="Cambria"/>
-          <w:sz w:val="32"/>
-          <w:szCs w:val="32"/>
-        </w:rPr>
-        <w:t>J</w:t>
-      </w:r>
-      <w:r>
-        <w:rPr>
-          <w:rStyle w:val="DefaultParagraphFont"/>
-          <w:rFonts w:ascii="Cambria" w:hAnsi="Cambria"/>
-          <w:sz w:val="32"/>
-          <w:szCs w:val="32"/>
-        </w:rPr>
-        <w:t>une 18, 2025</w:t>
-      </w:r>
-    </w:p>
-    <w:p>
-      <w:pPr>
-        <w:pStyle w:val="Normal"/>
-        <w:shd w:val="clear" w:fill="FFFFFF"/>
-        <w:rPr/>
-      </w:pPr>
-      <w:r>
-        <w:rPr>
-          <w:rStyle w:val="DefaultParagraphFont"/>
-          <w:rFonts w:ascii="Cambria" w:hAnsi="Cambria"/>
-          <w:b/>
-          <w:bCs/>
-          <w:sz w:val="32"/>
-          <w:szCs w:val="32"/>
-        </w:rPr>
-        <w:t xml:space="preserve">Author: </w:t>
-      </w:r>
-      <w:r>
-        <w:rPr>
-          <w:rStyle w:val="DefaultParagraphFont"/>
-          <w:rFonts w:ascii="Cambria" w:hAnsi="Cambria"/>
-          <w:b/>
-          <w:bCs/>
-          <w:sz w:val="32"/>
-          <w:szCs w:val="32"/>
-        </w:rPr>
-        <w:t>C</w:t>
-      </w:r>
-      <w:r>
-        <w:rPr>
-          <w:rStyle w:val="DefaultParagraphFont"/>
-          <w:rFonts w:ascii="Cambria" w:hAnsi="Cambria"/>
-          <w:sz w:val="32"/>
-          <w:szCs w:val="32"/>
-        </w:rPr>
-        <w:t xml:space="preserve">arlo </w:t>
-      </w:r>
-      <w:r>
-        <w:rPr>
-          <w:rStyle w:val="DefaultParagraphFont"/>
-          <w:rFonts w:ascii="Cambria" w:hAnsi="Cambria"/>
-          <w:sz w:val="32"/>
-          <w:szCs w:val="32"/>
-        </w:rPr>
-        <w:t>M</w:t>
-      </w:r>
-      <w:r>
-        <w:rPr>
-          <w:rStyle w:val="DefaultParagraphFont"/>
-          <w:rFonts w:ascii="Cambria" w:hAnsi="Cambria"/>
-          <w:sz w:val="32"/>
-          <w:szCs w:val="32"/>
-        </w:rPr>
-        <w:t>erin</w:t>
+        <w:t>arlo Merin</w:t>
       </w:r>
     </w:p>
     <w:p>
@@ -3107,6 +2978,145 @@
           <w:rFonts w:ascii="Cambria" w:hAnsi="Cambria"/>
           <w:shd w:fill="FFFF00" w:val="clear"/>
         </w:rPr>
+        <w:t xml:space="preserve">Id – primary key </w:t>
+      </w:r>
+    </w:p>
+    <w:p>
+      <w:pPr>
+        <w:pStyle w:val="Normal"/>
+        <w:numPr>
+          <w:ilvl w:val="2"/>
+          <w:numId w:val="1"/>
+        </w:numPr>
+        <w:shd w:val="clear" w:fill="FFFFFF"/>
+        <w:spacing w:lineRule="auto" w:line="360"/>
+        <w:rPr>
+          <w:rFonts w:ascii="Cambria" w:hAnsi="Cambria"/>
+          <w:shd w:fill="FFFF00" w:val="clear"/>
+        </w:rPr>
+      </w:pPr>
+      <w:r>
+        <w:rPr>
+          <w:rFonts w:ascii="Cambria" w:hAnsi="Cambria"/>
+          <w:shd w:fill="FFFF00" w:val="clear"/>
+        </w:rPr>
+        <w:t>Team_Name – required | string | max:255</w:t>
+      </w:r>
+    </w:p>
+    <w:p>
+      <w:pPr>
+        <w:pStyle w:val="Normal"/>
+        <w:numPr>
+          <w:ilvl w:val="2"/>
+          <w:numId w:val="1"/>
+        </w:numPr>
+        <w:shd w:val="clear" w:fill="FFFFFF"/>
+        <w:spacing w:lineRule="auto" w:line="360"/>
+        <w:rPr>
+          <w:rFonts w:ascii="Cambria" w:hAnsi="Cambria"/>
+          <w:shd w:fill="FFFF00" w:val="clear"/>
+        </w:rPr>
+      </w:pPr>
+      <w:r>
+        <w:rPr>
+          <w:rFonts w:ascii="Cambria" w:hAnsi="Cambria"/>
+          <w:shd w:fill="FFFF00" w:val="clear"/>
+        </w:rPr>
+        <w:t>Team_Code – required | string | unique | max: 10</w:t>
+      </w:r>
+    </w:p>
+    <w:p>
+      <w:pPr>
+        <w:pStyle w:val="Normal"/>
+        <w:numPr>
+          <w:ilvl w:val="2"/>
+          <w:numId w:val="1"/>
+        </w:numPr>
+        <w:shd w:val="clear" w:fill="FFFFFF"/>
+        <w:spacing w:lineRule="auto" w:line="360"/>
+        <w:rPr>
+          <w:rFonts w:ascii="Cambria" w:hAnsi="Cambria"/>
+          <w:shd w:fill="FFFF00" w:val="clear"/>
+        </w:rPr>
+      </w:pPr>
+      <w:r>
+        <w:rPr>
+          <w:rFonts w:ascii="Cambria" w:hAnsi="Cambria"/>
+          <w:shd w:fill="FFFF00" w:val="clear"/>
+        </w:rPr>
+        <w:t>Visibility – required | string | enum [‘private’, ‘public’, ‘open’] | default: private</w:t>
+      </w:r>
+    </w:p>
+    <w:p>
+      <w:pPr>
+        <w:pStyle w:val="Normal"/>
+        <w:numPr>
+          <w:ilvl w:val="2"/>
+          <w:numId w:val="1"/>
+        </w:numPr>
+        <w:shd w:val="clear" w:fill="FFFFFF"/>
+        <w:spacing w:lineRule="auto" w:line="360"/>
+        <w:rPr>
+          <w:rFonts w:ascii="Cambria" w:hAnsi="Cambria"/>
+          <w:shd w:fill="FFFF00" w:val="clear"/>
+        </w:rPr>
+      </w:pPr>
+      <w:r>
+        <w:rPr>
+          <w:rFonts w:ascii="Cambria" w:hAnsi="Cambria"/>
+          <w:shd w:fill="FFFF00" w:val="clear"/>
+        </w:rPr>
+        <w:t>Owner</w:t>
+      </w:r>
+      <w:r>
+        <w:rPr>
+          <w:rFonts w:ascii="Cambria" w:hAnsi="Cambria"/>
+          <w:shd w:fill="FFFF00" w:val="clear"/>
+        </w:rPr>
+        <w:t>_id – foreign key | exists: users, id | delete: cascade</w:t>
+      </w:r>
+    </w:p>
+    <w:p>
+      <w:pPr>
+        <w:pStyle w:val="Normal"/>
+        <w:numPr>
+          <w:ilvl w:val="1"/>
+          <w:numId w:val="1"/>
+        </w:numPr>
+        <w:shd w:val="clear" w:fill="FFFFFF"/>
+        <w:spacing w:lineRule="auto" w:line="360"/>
+        <w:rPr>
+          <w:rFonts w:ascii="Cambria" w:hAnsi="Cambria"/>
+          <w:shd w:fill="FFFF00" w:val="clear"/>
+        </w:rPr>
+      </w:pPr>
+      <w:r>
+        <w:rPr>
+          <w:rFonts w:ascii="Cambria" w:hAnsi="Cambria"/>
+          <w:shd w:fill="FFFF00" w:val="clear"/>
+        </w:rPr>
+        <w:t>Table: team members</w:t>
+      </w:r>
+    </w:p>
+    <w:p>
+      <w:pPr>
+        <w:pStyle w:val="Normal"/>
+        <w:numPr>
+          <w:ilvl w:val="2"/>
+          <w:numId w:val="1"/>
+        </w:numPr>
+        <w:shd w:val="clear" w:fill="FFFFFF"/>
+        <w:spacing w:lineRule="auto" w:line="360"/>
+        <w:rPr>
+          <w:rFonts w:ascii="Cambria" w:hAnsi="Cambria"/>
+          <w:shd w:fill="FFFF00" w:val="clear"/>
+        </w:rPr>
+      </w:pPr>
+      <w:r>
+        <w:rPr>
+          <w:rFonts w:ascii="Cambria" w:hAnsi="Cambria"/>
+          <w:shd w:fill="FFFF00" w:val="clear"/>
+        </w:rPr>
         <w:t>Id – primary key</w:t>
       </w:r>
     </w:p>
@@ -3129,7 +3139,7 @@
           <w:rFonts w:ascii="Cambria" w:hAnsi="Cambria"/>
           <w:shd w:fill="FFFF00" w:val="clear"/>
         </w:rPr>
-        <w:t>Team_Name – required | string | max:255</w:t>
+        <w:t>Role – required | string | enum [‘owner’, ‘editor’, ‘member’] | default: member</w:t>
       </w:r>
     </w:p>
     <w:p>
@@ -3151,7 +3161,7 @@
           <w:rFonts w:ascii="Cambria" w:hAnsi="Cambria"/>
           <w:shd w:fill="FFFF00" w:val="clear"/>
         </w:rPr>
-        <w:t>Team_Code – required | string | unique | max: 10</w:t>
+        <w:t>User_id – foreign key | exists: users, id | delete: cascade</w:t>
       </w:r>
     </w:p>
     <w:p>
@@ -3173,7 +3183,36 @@
           <w:rFonts w:ascii="Cambria" w:hAnsi="Cambria"/>
           <w:shd w:fill="FFFF00" w:val="clear"/>
         </w:rPr>
-        <w:t>Visibility – required | string | enum [‘private’, ‘public’, ‘open’] | default: private</w:t>
+        <w:t>Team</w:t>
+      </w:r>
+      <w:r>
+        <w:rPr>
+          <w:rFonts w:ascii="Cambria" w:hAnsi="Cambria"/>
+          <w:shd w:fill="FFFF00" w:val="clear"/>
+        </w:rPr>
+        <w:t xml:space="preserve">_id – foreign key | exists: teams, id | delete: cascade </w:t>
+      </w:r>
+    </w:p>
+    <w:p>
+      <w:pPr>
+        <w:pStyle w:val="Normal"/>
+        <w:numPr>
+          <w:ilvl w:val="1"/>
+          <w:numId w:val="1"/>
+        </w:numPr>
+        <w:shd w:val="clear" w:fill="FFFFFF"/>
+        <w:spacing w:lineRule="auto" w:line="360"/>
+        <w:rPr>
+          <w:rFonts w:ascii="Cambria" w:hAnsi="Cambria"/>
+          <w:shd w:fill="FFFF00" w:val="clear"/>
+        </w:rPr>
+      </w:pPr>
+      <w:r>
+        <w:rPr>
+          <w:rFonts w:ascii="Cambria" w:hAnsi="Cambria"/>
+          <w:shd w:fill="FFFF00" w:val="clear"/>
+        </w:rPr>
+        <w:t>Table: team join requests</w:t>
       </w:r>
     </w:p>
     <w:p>
@@ -3195,6 +3234,50 @@
           <w:rFonts w:ascii="Cambria" w:hAnsi="Cambria"/>
           <w:shd w:fill="FFFF00" w:val="clear"/>
         </w:rPr>
+        <w:t>Id – Primary Key</w:t>
+      </w:r>
+    </w:p>
+    <w:p>
+      <w:pPr>
+        <w:pStyle w:val="Normal"/>
+        <w:numPr>
+          <w:ilvl w:val="2"/>
+          <w:numId w:val="1"/>
+        </w:numPr>
+        <w:shd w:val="clear" w:fill="FFFFFF"/>
+        <w:spacing w:lineRule="auto" w:line="360"/>
+        <w:rPr>
+          <w:rFonts w:ascii="Cambria" w:hAnsi="Cambria"/>
+          <w:shd w:fill="FFFF00" w:val="clear"/>
+        </w:rPr>
+      </w:pPr>
+      <w:r>
+        <w:rPr>
+          <w:rFonts w:ascii="Cambria" w:hAnsi="Cambria"/>
+          <w:shd w:fill="FFFF00" w:val="clear"/>
+        </w:rPr>
+        <w:t>Status – required | string | enum [‘pending’, ‘approved’, ‘reject’] | default: pending</w:t>
+      </w:r>
+    </w:p>
+    <w:p>
+      <w:pPr>
+        <w:pStyle w:val="Normal"/>
+        <w:numPr>
+          <w:ilvl w:val="2"/>
+          <w:numId w:val="1"/>
+        </w:numPr>
+        <w:shd w:val="clear" w:fill="FFFFFF"/>
+        <w:spacing w:lineRule="auto" w:line="360"/>
+        <w:rPr>
+          <w:rFonts w:ascii="Cambria" w:hAnsi="Cambria"/>
+          <w:shd w:fill="FFFF00" w:val="clear"/>
+        </w:rPr>
+      </w:pPr>
+      <w:r>
+        <w:rPr>
+          <w:rFonts w:ascii="Cambria" w:hAnsi="Cambria"/>
+          <w:shd w:fill="FFFF00" w:val="clear"/>
+        </w:rPr>
         <w:t>User_id – foreign key | exists: users, id | delete: cascade</w:t>
       </w:r>
     </w:p>
@@ -3202,28 +3285,6 @@
       <w:pPr>
         <w:pStyle w:val="Normal"/>
         <w:numPr>
-          <w:ilvl w:val="1"/>
-          <w:numId w:val="1"/>
-        </w:numPr>
-        <w:shd w:val="clear" w:fill="FFFFFF"/>
-        <w:spacing w:lineRule="auto" w:line="360"/>
-        <w:rPr>
-          <w:rFonts w:ascii="Cambria" w:hAnsi="Cambria"/>
-          <w:shd w:fill="FFFF00" w:val="clear"/>
-        </w:rPr>
-      </w:pPr>
-      <w:r>
-        <w:rPr>
-          <w:rFonts w:ascii="Cambria" w:hAnsi="Cambria"/>
-          <w:shd w:fill="FFFF00" w:val="clear"/>
-        </w:rPr>
-        <w:t>Table: team members</w:t>
-      </w:r>
-    </w:p>
-    <w:p>
-      <w:pPr>
-        <w:pStyle w:val="Normal"/>
-        <w:numPr>
           <w:ilvl w:val="2"/>
           <w:numId w:val="1"/>
         </w:numPr>
@@ -3239,183 +3300,14 @@
           <w:rFonts w:ascii="Cambria" w:hAnsi="Cambria"/>
           <w:shd w:fill="FFFF00" w:val="clear"/>
         </w:rPr>
-        <w:t>Id – primary key</w:t>
-      </w:r>
-    </w:p>
-    <w:p>
-      <w:pPr>
-        <w:pStyle w:val="Normal"/>
-        <w:numPr>
-          <w:ilvl w:val="2"/>
-          <w:numId w:val="1"/>
-        </w:numPr>
-        <w:shd w:val="clear" w:fill="FFFFFF"/>
-        <w:spacing w:lineRule="auto" w:line="360"/>
-        <w:rPr>
-          <w:rFonts w:ascii="Cambria" w:hAnsi="Cambria"/>
-          <w:shd w:fill="FFFF00" w:val="clear"/>
-        </w:rPr>
-      </w:pPr>
-      <w:r>
-        <w:rPr>
-          <w:rFonts w:ascii="Cambria" w:hAnsi="Cambria"/>
-          <w:shd w:fill="FFFF00" w:val="clear"/>
-        </w:rPr>
-        <w:t>Role – required | string | enum [‘owner’, ‘editor’, ‘member’] | default: member</w:t>
-      </w:r>
-    </w:p>
-    <w:p>
-      <w:pPr>
-        <w:pStyle w:val="Normal"/>
-        <w:numPr>
-          <w:ilvl w:val="2"/>
-          <w:numId w:val="1"/>
-        </w:numPr>
-        <w:shd w:val="clear" w:fill="FFFFFF"/>
-        <w:spacing w:lineRule="auto" w:line="360"/>
-        <w:rPr>
-          <w:rFonts w:ascii="Cambria" w:hAnsi="Cambria"/>
-          <w:shd w:fill="FFFF00" w:val="clear"/>
-        </w:rPr>
-      </w:pPr>
-      <w:r>
-        <w:rPr>
-          <w:rFonts w:ascii="Cambria" w:hAnsi="Cambria"/>
-          <w:shd w:fill="FFFF00" w:val="clear"/>
-        </w:rPr>
-        <w:t>User_id – foreign key | exists: users, id | delete: cascade</w:t>
-      </w:r>
-    </w:p>
-    <w:p>
-      <w:pPr>
-        <w:pStyle w:val="Normal"/>
-        <w:numPr>
-          <w:ilvl w:val="2"/>
-          <w:numId w:val="1"/>
-        </w:numPr>
-        <w:shd w:val="clear" w:fill="FFFFFF"/>
-        <w:spacing w:lineRule="auto" w:line="360"/>
-        <w:rPr>
-          <w:rFonts w:ascii="Cambria" w:hAnsi="Cambria"/>
-          <w:shd w:fill="FFFF00" w:val="clear"/>
-        </w:rPr>
-      </w:pPr>
-      <w:r>
-        <w:rPr>
-          <w:rFonts w:ascii="Cambria" w:hAnsi="Cambria"/>
-          <w:shd w:fill="FFFF00" w:val="clear"/>
-        </w:rPr>
-        <w:t xml:space="preserve">Team_id – foreign key | exists: teams, id | delete: cascade </w:t>
-      </w:r>
-    </w:p>
-    <w:p>
-      <w:pPr>
-        <w:pStyle w:val="Normal"/>
-        <w:numPr>
-          <w:ilvl w:val="1"/>
-          <w:numId w:val="1"/>
-        </w:numPr>
-        <w:shd w:val="clear" w:fill="FFFFFF"/>
-        <w:spacing w:lineRule="auto" w:line="360"/>
-        <w:rPr>
-          <w:rFonts w:ascii="Cambria" w:hAnsi="Cambria"/>
-          <w:shd w:fill="FFFF00" w:val="clear"/>
-        </w:rPr>
-      </w:pPr>
-      <w:r>
-        <w:rPr>
-          <w:rFonts w:ascii="Cambria" w:hAnsi="Cambria"/>
-          <w:shd w:fill="FFFF00" w:val="clear"/>
-        </w:rPr>
-        <w:t>Table: team join requests</w:t>
-      </w:r>
-    </w:p>
-    <w:p>
-      <w:pPr>
-        <w:pStyle w:val="Normal"/>
-        <w:numPr>
-          <w:ilvl w:val="2"/>
-          <w:numId w:val="1"/>
-        </w:numPr>
-        <w:shd w:val="clear" w:fill="FFFFFF"/>
-        <w:spacing w:lineRule="auto" w:line="360"/>
-        <w:rPr>
-          <w:rFonts w:ascii="Cambria" w:hAnsi="Cambria"/>
-          <w:shd w:fill="FFFF00" w:val="clear"/>
-        </w:rPr>
-      </w:pPr>
-      <w:r>
-        <w:rPr>
-          <w:rFonts w:ascii="Cambria" w:hAnsi="Cambria"/>
-          <w:shd w:fill="FFFF00" w:val="clear"/>
-        </w:rPr>
-        <w:t>Id – Primary Key</w:t>
-      </w:r>
-    </w:p>
-    <w:p>
-      <w:pPr>
-        <w:pStyle w:val="Normal"/>
-        <w:numPr>
-          <w:ilvl w:val="2"/>
-          <w:numId w:val="1"/>
-        </w:numPr>
-        <w:shd w:val="clear" w:fill="FFFFFF"/>
-        <w:spacing w:lineRule="auto" w:line="360"/>
-        <w:rPr>
-          <w:rFonts w:ascii="Cambria" w:hAnsi="Cambria"/>
-          <w:shd w:fill="FFFF00" w:val="clear"/>
-        </w:rPr>
-      </w:pPr>
-      <w:r>
-        <w:rPr>
-          <w:rFonts w:ascii="Cambria" w:hAnsi="Cambria"/>
-          <w:shd w:fill="FFFF00" w:val="clear"/>
-        </w:rPr>
-        <w:t>Status – required | string | enum [‘pending’, ‘approved’, ‘reject’] | default: pending</w:t>
-      </w:r>
-    </w:p>
-    <w:p>
-      <w:pPr>
-        <w:pStyle w:val="Normal"/>
-        <w:numPr>
-          <w:ilvl w:val="2"/>
-          <w:numId w:val="1"/>
-        </w:numPr>
-        <w:shd w:val="clear" w:fill="FFFFFF"/>
-        <w:spacing w:lineRule="auto" w:line="360"/>
-        <w:rPr>
-          <w:rFonts w:ascii="Cambria" w:hAnsi="Cambria"/>
-          <w:shd w:fill="FFFF00" w:val="clear"/>
-        </w:rPr>
-      </w:pPr>
-      <w:r>
-        <w:rPr>
-          <w:rFonts w:ascii="Cambria" w:hAnsi="Cambria"/>
-          <w:shd w:fill="FFFF00" w:val="clear"/>
-        </w:rPr>
-        <w:t>User_id – foreign key | exists: users, id | delete: cascade</w:t>
-      </w:r>
-    </w:p>
-    <w:p>
-      <w:pPr>
-        <w:pStyle w:val="Normal"/>
-        <w:numPr>
-          <w:ilvl w:val="2"/>
-          <w:numId w:val="1"/>
-        </w:numPr>
-        <w:shd w:val="clear" w:fill="FFFFFF"/>
-        <w:spacing w:lineRule="auto" w:line="360"/>
-        <w:rPr>
-          <w:rFonts w:ascii="Cambria" w:hAnsi="Cambria"/>
-          <w:shd w:fill="FFFF00" w:val="clear"/>
-        </w:rPr>
-      </w:pPr>
-      <w:r>
-        <w:rPr>
-          <w:rFonts w:ascii="Cambria" w:hAnsi="Cambria"/>
-          <w:shd w:fill="FFFF00" w:val="clear"/>
-        </w:rPr>
-        <w:t>Team_id – foreign key |exists: teams, id | delete: cascade</w:t>
+        <w:t>Team</w:t>
+      </w:r>
+      <w:r>
+        <w:rPr>
+          <w:rFonts w:ascii="Cambria" w:hAnsi="Cambria"/>
+          <w:shd w:fill="FFFF00" w:val="clear"/>
+        </w:rPr>
+        <w:t>_id – foreign key |exists: teams, id | delete: cascade</w:t>
       </w:r>
     </w:p>
     <w:p>
@@ -3458,7 +3350,27 @@
           <w:sz w:val="28"/>
           <w:szCs w:val="28"/>
         </w:rPr>
-        <w:t>Routes (api)</w:t>
+        <w:t>Routes (</w:t>
+      </w:r>
+      <w:r>
+        <w:rPr>
+          <w:rFonts w:ascii="Cambria" w:hAnsi="Cambria"/>
+          <w:b/>
+          <w:bCs/>
+          <w:sz w:val="28"/>
+          <w:szCs w:val="28"/>
+        </w:rPr>
+        <w:t>API</w:t>
+      </w:r>
+      <w:r>
+        <w:rPr>
+          <w:rFonts w:ascii="Cambria" w:hAnsi="Cambria"/>
+          <w:b/>
+          <w:bCs/>
+          <w:sz w:val="28"/>
+          <w:szCs w:val="28"/>
+        </w:rPr>
+        <w:t>)</w:t>
       </w:r>
     </w:p>
     <w:p>
@@ -4915,7 +4827,7 @@
                 <w:rFonts w:ascii="Cambria" w:hAnsi="Cambria"/>
                 <w:shd w:fill="FFFF00" w:val="clear"/>
               </w:rPr>
-              <w:t>List</w:t>
+              <w:t>Index</w:t>
             </w:r>
           </w:p>
         </w:tc>
@@ -5027,7 +4939,7 @@
                 <w:rFonts w:ascii="Cambria" w:hAnsi="Cambria"/>
                 <w:shd w:fill="FFFF00" w:val="clear"/>
               </w:rPr>
-              <w:t>Index</w:t>
+              <w:t>Show</w:t>
             </w:r>
           </w:p>
         </w:tc>
@@ -5081,7 +4993,21 @@
                 <w:rFonts w:ascii="Cambria" w:hAnsi="Cambria"/>
                 <w:shd w:fill="FFFF00" w:val="clear"/>
               </w:rPr>
-              <w:t>/api/teams/{teamid}</w:t>
+              <w:t>/api/teams/{team</w:t>
+            </w:r>
+            <w:r>
+              <w:rPr>
+                <w:rFonts w:ascii="Cambria" w:hAnsi="Cambria"/>
+                <w:shd w:fill="FFFF00" w:val="clear"/>
+              </w:rPr>
+              <w:t>_name</w:t>
+            </w:r>
+            <w:r>
+              <w:rPr>
+                <w:rFonts w:ascii="Cambria" w:hAnsi="Cambria"/>
+                <w:shd w:fill="FFFF00" w:val="clear"/>
+              </w:rPr>
+              <w:t>}</w:t>
             </w:r>
           </w:p>
         </w:tc>
@@ -5305,7 +5231,21 @@
                 <w:rFonts w:ascii="Cambria" w:hAnsi="Cambria"/>
                 <w:shd w:fill="FFFF00" w:val="clear"/>
               </w:rPr>
-              <w:t>/api/teams/{teamid}</w:t>
+              <w:t>/api/teams/{team</w:t>
+            </w:r>
+            <w:r>
+              <w:rPr>
+                <w:rFonts w:ascii="Cambria" w:hAnsi="Cambria"/>
+                <w:shd w:fill="FFFF00" w:val="clear"/>
+              </w:rPr>
+              <w:t>Id</w:t>
+            </w:r>
+            <w:r>
+              <w:rPr>
+                <w:rFonts w:ascii="Cambria" w:hAnsi="Cambria"/>
+                <w:shd w:fill="FFFF00" w:val="clear"/>
+              </w:rPr>
+              <w:t>}</w:t>
             </w:r>
           </w:p>
         </w:tc>
@@ -5416,7 +5356,14 @@
           <w:rFonts w:ascii="Cambria" w:hAnsi="Cambria"/>
           <w:shd w:fill="FFFF00" w:val="clear"/>
         </w:rPr>
-        <w:t>Status – is Owner</w:t>
+        <w:t>Authentication</w:t>
+      </w:r>
+      <w:r>
+        <w:rPr>
+          <w:rFonts w:ascii="Cambria" w:hAnsi="Cambria"/>
+          <w:shd w:fill="FFFF00" w:val="clear"/>
+        </w:rPr>
+        <w:t xml:space="preserve"> – is Owner</w:t>
       </w:r>
     </w:p>
     <w:tbl>
@@ -5649,7 +5596,21 @@
                 <w:rFonts w:ascii="Cambria" w:hAnsi="Cambria"/>
                 <w:shd w:fill="FFFF00" w:val="clear"/>
               </w:rPr>
-              <w:t>/api/teams/{teamId}</w:t>
+              <w:t>/api/teams/{team</w:t>
+            </w:r>
+            <w:r>
+              <w:rPr>
+                <w:rFonts w:ascii="Cambria" w:hAnsi="Cambria"/>
+                <w:shd w:fill="FFFF00" w:val="clear"/>
+              </w:rPr>
+              <w:t>_name</w:t>
+            </w:r>
+            <w:r>
+              <w:rPr>
+                <w:rFonts w:ascii="Cambria" w:hAnsi="Cambria"/>
+                <w:shd w:fill="FFFF00" w:val="clear"/>
+              </w:rPr>
+              <w:t>}</w:t>
             </w:r>
           </w:p>
         </w:tc>
@@ -5707,7 +5668,21 @@
                 <w:rFonts w:ascii="Cambria" w:hAnsi="Cambria"/>
                 <w:shd w:fill="FFFF00" w:val="clear"/>
               </w:rPr>
-              <w:t>Accept</w:t>
+              <w:t>Change</w:t>
+            </w:r>
+            <w:r>
+              <w:rPr>
+                <w:rFonts w:ascii="Cambria" w:hAnsi="Cambria"/>
+                <w:shd w:fill="FFFF00" w:val="clear"/>
+              </w:rPr>
+              <w:t xml:space="preserve"> </w:t>
+            </w:r>
+            <w:r>
+              <w:rPr>
+                <w:rFonts w:ascii="Cambria" w:hAnsi="Cambria"/>
+                <w:shd w:fill="FFFF00" w:val="clear"/>
+              </w:rPr>
+              <w:t>role</w:t>
             </w:r>
           </w:p>
         </w:tc>
@@ -5734,7 +5709,7 @@
                 <w:rFonts w:ascii="Cambria" w:hAnsi="Cambria"/>
                 <w:shd w:fill="FFFF00" w:val="clear"/>
               </w:rPr>
-              <w:t>Post</w:t>
+              <w:t>Patch</w:t>
             </w:r>
           </w:p>
         </w:tc>
@@ -5761,7 +5736,14 @@
                 <w:rFonts w:ascii="Cambria" w:hAnsi="Cambria"/>
                 <w:shd w:fill="FFFF00" w:val="clear"/>
               </w:rPr>
-              <w:t>/api/teams/{teamid}/request/{userId}/accept</w:t>
+              <w:t>/api/teams/{teamId}/</w:t>
+            </w:r>
+            <w:r>
+              <w:rPr>
+                <w:rFonts w:ascii="Cambria" w:hAnsi="Cambria"/>
+                <w:shd w:fill="FFFF00" w:val="clear"/>
+              </w:rPr>
+              <w:t>members/{userId)/promote</w:t>
             </w:r>
           </w:p>
         </w:tc>
@@ -5789,7 +5771,21 @@
                 <w:rFonts w:ascii="Cambria" w:hAnsi="Cambria"/>
                 <w:shd w:fill="FFFF00" w:val="clear"/>
               </w:rPr>
-              <w:t>Accept user request to join</w:t>
+              <w:t>Change</w:t>
+            </w:r>
+            <w:r>
+              <w:rPr>
+                <w:rFonts w:ascii="Cambria" w:hAnsi="Cambria"/>
+                <w:shd w:fill="FFFF00" w:val="clear"/>
+              </w:rPr>
+              <w:t xml:space="preserve"> </w:t>
+            </w:r>
+            <w:r>
+              <w:rPr>
+                <w:rFonts w:ascii="Cambria" w:hAnsi="Cambria"/>
+                <w:shd w:fill="FFFF00" w:val="clear"/>
+              </w:rPr>
+              <w:t>member role</w:t>
             </w:r>
           </w:p>
         </w:tc>
@@ -5819,7 +5815,7 @@
                 <w:rFonts w:ascii="Cambria" w:hAnsi="Cambria"/>
                 <w:shd w:fill="FFFF00" w:val="clear"/>
               </w:rPr>
-              <w:t>Reject</w:t>
+              <w:t>Destroy</w:t>
             </w:r>
           </w:p>
         </w:tc>
@@ -5846,7 +5842,7 @@
                 <w:rFonts w:ascii="Cambria" w:hAnsi="Cambria"/>
                 <w:shd w:fill="FFFF00" w:val="clear"/>
               </w:rPr>
-              <w:t>Post</w:t>
+              <w:t>Delete</w:t>
             </w:r>
           </w:p>
         </w:tc>
@@ -5873,7 +5869,7 @@
                 <w:rFonts w:ascii="Cambria" w:hAnsi="Cambria"/>
                 <w:shd w:fill="FFFF00" w:val="clear"/>
               </w:rPr>
-              <w:t>/api/teams/{teamid}/request/{userId}/reject</w:t>
+              <w:t>/api/teams/{teamid}/members/{userid}</w:t>
             </w:r>
           </w:p>
         </w:tc>
@@ -5891,17 +5887,301 @@
               <w:pStyle w:val="TableContents"/>
               <w:shd w:val="clear" w:fill="FFFFFF"/>
               <w:jc w:val="center"/>
-              <w:rPr>
-                <w:rFonts w:ascii="Cambria" w:hAnsi="Cambria"/>
-                <w:shd w:fill="FFFF00" w:val="clear"/>
-              </w:rPr>
+              <w:rPr/>
             </w:pPr>
             <w:r>
               <w:rPr>
-                <w:rFonts w:ascii="Cambria" w:hAnsi="Cambria"/>
-                <w:shd w:fill="FFFF00" w:val="clear"/>
-              </w:rPr>
-              <w:t>Reject user request to join</w:t>
+                <w:rStyle w:val="DefaultParagraphFont"/>
+                <w:rFonts w:ascii="Cambria" w:hAnsi="Cambria"/>
+                <w:shd w:fill="FFFF00" w:val="clear"/>
+              </w:rPr>
+              <w:t xml:space="preserve">Remove </w:t>
+            </w:r>
+            <w:r>
+              <w:rPr>
+                <w:rStyle w:val="DefaultParagraphFont"/>
+                <w:rFonts w:ascii="Cambria" w:hAnsi="Cambria"/>
+                <w:shd w:fill="FFFF00" w:val="clear"/>
+              </w:rPr>
+              <w:t xml:space="preserve">a </w:t>
+            </w:r>
+            <w:r>
+              <w:rPr>
+                <w:rStyle w:val="DefaultParagraphFont"/>
+                <w:rFonts w:ascii="Cambria" w:hAnsi="Cambria"/>
+                <w:shd w:fill="FFFF00" w:val="clear"/>
+              </w:rPr>
+              <w:t>team member</w:t>
+            </w:r>
+          </w:p>
+        </w:tc>
+      </w:tr>
+    </w:tbl>
+    <w:p>
+      <w:pPr>
+        <w:pStyle w:val="Normal"/>
+        <w:shd w:val="clear" w:fill="FFFFFF"/>
+        <w:spacing w:lineRule="auto" w:line="360"/>
+        <w:rPr>
+          <w:rFonts w:ascii="Cambria" w:hAnsi="Cambria"/>
+        </w:rPr>
+      </w:pPr>
+      <w:r>
+        <w:rPr>
+          <w:rFonts w:ascii="Cambria" w:hAnsi="Cambria"/>
+        </w:rPr>
+        <w:tab/>
+        <w:tab/>
+      </w:r>
+    </w:p>
+    <w:p>
+      <w:pPr>
+        <w:pStyle w:val="Normal"/>
+        <w:numPr>
+          <w:ilvl w:val="1"/>
+          <w:numId w:val="1"/>
+        </w:numPr>
+        <w:shd w:val="clear" w:fill="FFFFFF"/>
+        <w:spacing w:lineRule="auto" w:line="360"/>
+        <w:rPr>
+          <w:rFonts w:ascii="Cambria" w:hAnsi="Cambria"/>
+          <w:shd w:fill="FFFF00" w:val="clear"/>
+        </w:rPr>
+      </w:pPr>
+      <w:r>
+        <w:rPr>
+          <w:rFonts w:ascii="Cambria" w:hAnsi="Cambria"/>
+          <w:shd w:fill="FFFF00" w:val="clear"/>
+        </w:rPr>
+        <w:t xml:space="preserve">Team </w:t>
+      </w:r>
+      <w:r>
+        <w:rPr>
+          <w:rFonts w:ascii="Cambria" w:hAnsi="Cambria"/>
+          <w:shd w:fill="FFFF00" w:val="clear"/>
+        </w:rPr>
+        <w:t>join requests</w:t>
+      </w:r>
+      <w:r>
+        <w:rPr>
+          <w:rFonts w:ascii="Cambria" w:hAnsi="Cambria"/>
+          <w:shd w:fill="FFFF00" w:val="clear"/>
+        </w:rPr>
+        <w:t xml:space="preserve"> api endpoints (api/team</w:t>
+      </w:r>
+      <w:r>
+        <w:rPr>
+          <w:rFonts w:ascii="Cambria" w:hAnsi="Cambria"/>
+          <w:shd w:fill="FFFF00" w:val="clear"/>
+        </w:rPr>
+        <w:t>joinrequest</w:t>
+      </w:r>
+      <w:r>
+        <w:rPr>
+          <w:rFonts w:ascii="Cambria" w:hAnsi="Cambria"/>
+          <w:shd w:fill="FFFF00" w:val="clear"/>
+        </w:rPr>
+        <w:t>apicontroller)</w:t>
+      </w:r>
+    </w:p>
+    <w:p>
+      <w:pPr>
+        <w:pStyle w:val="Normal"/>
+        <w:numPr>
+          <w:ilvl w:val="2"/>
+          <w:numId w:val="1"/>
+        </w:numPr>
+        <w:shd w:val="clear" w:fill="FFFFFF"/>
+        <w:spacing w:lineRule="auto" w:line="360"/>
+        <w:rPr>
+          <w:rFonts w:ascii="Cambria" w:hAnsi="Cambria"/>
+          <w:shd w:fill="FFFF00" w:val="clear"/>
+        </w:rPr>
+      </w:pPr>
+      <w:r>
+        <w:rPr>
+          <w:rFonts w:ascii="Cambria" w:hAnsi="Cambria"/>
+          <w:shd w:fill="FFFF00" w:val="clear"/>
+        </w:rPr>
+        <w:t>Middleware – auth:sunctum</w:t>
+      </w:r>
+    </w:p>
+    <w:p>
+      <w:pPr>
+        <w:pStyle w:val="Normal"/>
+        <w:numPr>
+          <w:ilvl w:val="2"/>
+          <w:numId w:val="1"/>
+        </w:numPr>
+        <w:shd w:val="clear" w:fill="FFFFFF"/>
+        <w:spacing w:lineRule="auto" w:line="360"/>
+        <w:rPr>
+          <w:rFonts w:ascii="Cambria" w:hAnsi="Cambria"/>
+          <w:shd w:fill="FFFF00" w:val="clear"/>
+        </w:rPr>
+      </w:pPr>
+      <w:r>
+        <w:rPr>
+          <w:rFonts w:ascii="Cambria" w:hAnsi="Cambria"/>
+          <w:shd w:fill="FFFF00" w:val="clear"/>
+        </w:rPr>
+        <w:t>Authentication</w:t>
+      </w:r>
+      <w:r>
+        <w:rPr>
+          <w:rFonts w:ascii="Cambria" w:hAnsi="Cambria"/>
+          <w:shd w:fill="FFFF00" w:val="clear"/>
+        </w:rPr>
+        <w:t xml:space="preserve"> – is Owner</w:t>
+      </w:r>
+    </w:p>
+    <w:tbl>
+      <w:tblPr>
+        <w:tblW w:w="9030" w:type="dxa"/>
+        <w:jc w:val="left"/>
+        <w:tblInd w:w="1006" w:type="dxa"/>
+        <w:tblLayout w:type="fixed"/>
+        <w:tblCellMar>
+          <w:top w:w="55" w:type="dxa"/>
+          <w:left w:w="55" w:type="dxa"/>
+          <w:bottom w:w="55" w:type="dxa"/>
+          <w:right w:w="55" w:type="dxa"/>
+        </w:tblCellMar>
+      </w:tblPr>
+      <w:tblGrid>
+        <w:gridCol w:w="1275"/>
+        <w:gridCol w:w="1259"/>
+        <w:gridCol w:w="3705"/>
+        <w:gridCol w:w="2790"/>
+      </w:tblGrid>
+      <w:tr>
+        <w:trPr/>
+        <w:tc>
+          <w:tcPr>
+            <w:tcW w:w="1275" w:type="dxa"/>
+            <w:tcBorders>
+              <w:top w:val="single" w:sz="4" w:space="0" w:color="000000"/>
+              <w:left w:val="single" w:sz="4" w:space="0" w:color="000000"/>
+              <w:bottom w:val="single" w:sz="4" w:space="0" w:color="000000"/>
+            </w:tcBorders>
+          </w:tcPr>
+          <w:p>
+            <w:pPr>
+              <w:pStyle w:val="TableContents"/>
+              <w:shd w:val="clear" w:fill="FFFFFF"/>
+              <w:jc w:val="center"/>
+              <w:rPr>
+                <w:rFonts w:ascii="Cambria" w:hAnsi="Cambria"/>
+                <w:b/>
+                <w:bCs/>
+                <w:shd w:fill="FFFF00" w:val="clear"/>
+              </w:rPr>
+            </w:pPr>
+            <w:r>
+              <w:rPr>
+                <w:rFonts w:ascii="Cambria" w:hAnsi="Cambria"/>
+                <w:b/>
+                <w:bCs/>
+                <w:shd w:fill="FFFF00" w:val="clear"/>
+              </w:rPr>
+              <w:t>Name</w:t>
+            </w:r>
+          </w:p>
+        </w:tc>
+        <w:tc>
+          <w:tcPr>
+            <w:tcW w:w="1259" w:type="dxa"/>
+            <w:tcBorders>
+              <w:top w:val="single" w:sz="4" w:space="0" w:color="000000"/>
+              <w:left w:val="single" w:sz="4" w:space="0" w:color="000000"/>
+              <w:bottom w:val="single" w:sz="4" w:space="0" w:color="000000"/>
+            </w:tcBorders>
+          </w:tcPr>
+          <w:p>
+            <w:pPr>
+              <w:pStyle w:val="TableContents"/>
+              <w:shd w:val="clear" w:fill="FFFFFF"/>
+              <w:jc w:val="center"/>
+              <w:rPr>
+                <w:rFonts w:ascii="Cambria" w:hAnsi="Cambria"/>
+                <w:b/>
+                <w:bCs/>
+                <w:shd w:fill="FFFF00" w:val="clear"/>
+              </w:rPr>
+            </w:pPr>
+            <w:r>
+              <w:rPr>
+                <w:rFonts w:ascii="Cambria" w:hAnsi="Cambria"/>
+                <w:b/>
+                <w:bCs/>
+                <w:shd w:fill="FFFF00" w:val="clear"/>
+              </w:rPr>
+              <w:t>Method</w:t>
+            </w:r>
+          </w:p>
+        </w:tc>
+        <w:tc>
+          <w:tcPr>
+            <w:tcW w:w="3705" w:type="dxa"/>
+            <w:tcBorders>
+              <w:top w:val="single" w:sz="4" w:space="0" w:color="000000"/>
+              <w:left w:val="single" w:sz="4" w:space="0" w:color="000000"/>
+              <w:bottom w:val="single" w:sz="4" w:space="0" w:color="000000"/>
+            </w:tcBorders>
+          </w:tcPr>
+          <w:p>
+            <w:pPr>
+              <w:pStyle w:val="TableContents"/>
+              <w:shd w:val="clear" w:fill="FFFFFF"/>
+              <w:jc w:val="center"/>
+              <w:rPr>
+                <w:rFonts w:ascii="Cambria" w:hAnsi="Cambria"/>
+                <w:b/>
+                <w:bCs/>
+                <w:shd w:fill="FFFF00" w:val="clear"/>
+              </w:rPr>
+            </w:pPr>
+            <w:r>
+              <w:rPr>
+                <w:rFonts w:ascii="Cambria" w:hAnsi="Cambria"/>
+                <w:b/>
+                <w:bCs/>
+                <w:shd w:fill="FFFF00" w:val="clear"/>
+              </w:rPr>
+              <w:t>Url</w:t>
+            </w:r>
+          </w:p>
+        </w:tc>
+        <w:tc>
+          <w:tcPr>
+            <w:tcW w:w="2790" w:type="dxa"/>
+            <w:tcBorders>
+              <w:top w:val="single" w:sz="4" w:space="0" w:color="000000"/>
+              <w:left w:val="single" w:sz="4" w:space="0" w:color="000000"/>
+              <w:bottom w:val="single" w:sz="4" w:space="0" w:color="000000"/>
+              <w:right w:val="single" w:sz="4" w:space="0" w:color="000000"/>
+            </w:tcBorders>
+          </w:tcPr>
+          <w:p>
+            <w:pPr>
+              <w:pStyle w:val="TableContents"/>
+              <w:shd w:val="clear" w:fill="FFFFFF"/>
+              <w:jc w:val="center"/>
+              <w:rPr>
+                <w:rFonts w:ascii="Cambria" w:hAnsi="Cambria"/>
+                <w:b/>
+                <w:bCs/>
+                <w:shd w:fill="FFFF00" w:val="clear"/>
+              </w:rPr>
+            </w:pPr>
+            <w:r>
+              <w:rPr>
+                <w:rFonts w:ascii="Cambria" w:hAnsi="Cambria"/>
+                <w:b/>
+                <w:bCs/>
+                <w:shd w:fill="FFFF00" w:val="clear"/>
+              </w:rPr>
+              <w:t>Description</w:t>
             </w:r>
           </w:p>
         </w:tc>
@@ -5931,7 +6211,7 @@
                 <w:rFonts w:ascii="Cambria" w:hAnsi="Cambria"/>
                 <w:shd w:fill="FFFF00" w:val="clear"/>
               </w:rPr>
-              <w:t>Join</w:t>
+              <w:t>Index</w:t>
             </w:r>
           </w:p>
         </w:tc>
@@ -5958,7 +6238,7 @@
                 <w:rFonts w:ascii="Cambria" w:hAnsi="Cambria"/>
                 <w:shd w:fill="FFFF00" w:val="clear"/>
               </w:rPr>
-              <w:t>Post</w:t>
+              <w:t>Get</w:t>
             </w:r>
           </w:p>
         </w:tc>
@@ -5985,7 +6265,7 @@
                 <w:rFonts w:ascii="Cambria" w:hAnsi="Cambria"/>
                 <w:shd w:fill="FFFF00" w:val="clear"/>
               </w:rPr>
-              <w:t>/api/teams/{teamId}/join</w:t>
+              <w:t>/api/teams/{teamId}</w:t>
             </w:r>
           </w:p>
         </w:tc>
@@ -6013,7 +6293,7 @@
                 <w:rFonts w:ascii="Cambria" w:hAnsi="Cambria"/>
                 <w:shd w:fill="FFFF00" w:val="clear"/>
               </w:rPr>
-              <w:t>Join team via team code</w:t>
+              <w:t>View member list</w:t>
             </w:r>
           </w:p>
         </w:tc>
@@ -6043,7 +6323,7 @@
                 <w:rFonts w:ascii="Cambria" w:hAnsi="Cambria"/>
                 <w:shd w:fill="FFFF00" w:val="clear"/>
               </w:rPr>
-              <w:t>Update visibility</w:t>
+              <w:t>Join</w:t>
             </w:r>
           </w:p>
         </w:tc>
@@ -6070,7 +6350,7 @@
                 <w:rFonts w:ascii="Cambria" w:hAnsi="Cambria"/>
                 <w:shd w:fill="FFFF00" w:val="clear"/>
               </w:rPr>
-              <w:t>Patch</w:t>
+              <w:t>Post</w:t>
             </w:r>
           </w:p>
         </w:tc>
@@ -6097,7 +6377,7 @@
                 <w:rFonts w:ascii="Cambria" w:hAnsi="Cambria"/>
                 <w:shd w:fill="FFFF00" w:val="clear"/>
               </w:rPr>
-              <w:t>/api/teams/{teamId}/visibility</w:t>
+              <w:t>/api/teams/{teamId}/join</w:t>
             </w:r>
           </w:p>
         </w:tc>
@@ -6125,7 +6405,7 @@
                 <w:rFonts w:ascii="Cambria" w:hAnsi="Cambria"/>
                 <w:shd w:fill="FFFF00" w:val="clear"/>
               </w:rPr>
-              <w:t>Update visibility setting</w:t>
+              <w:t>Join team via team code</w:t>
             </w:r>
           </w:p>
         </w:tc>
@@ -6155,6 +6435,139 @@
                 <w:rFonts w:ascii="Cambria" w:hAnsi="Cambria"/>
                 <w:shd w:fill="FFFF00" w:val="clear"/>
               </w:rPr>
+              <w:t>Status</w:t>
+            </w:r>
+          </w:p>
+        </w:tc>
+        <w:tc>
+          <w:tcPr>
+            <w:tcW w:w="1259" w:type="dxa"/>
+            <w:tcBorders>
+              <w:left w:val="single" w:sz="4" w:space="0" w:color="000000"/>
+              <w:bottom w:val="single" w:sz="4" w:space="0" w:color="000000"/>
+            </w:tcBorders>
+          </w:tcPr>
+          <w:p>
+            <w:pPr>
+              <w:pStyle w:val="TableContents"/>
+              <w:shd w:val="clear" w:fill="FFFFFF"/>
+              <w:jc w:val="center"/>
+              <w:rPr>
+                <w:rFonts w:ascii="Cambria" w:hAnsi="Cambria"/>
+                <w:shd w:fill="FFFF00" w:val="clear"/>
+              </w:rPr>
+            </w:pPr>
+            <w:r>
+              <w:rPr>
+                <w:rFonts w:ascii="Cambria" w:hAnsi="Cambria"/>
+                <w:shd w:fill="FFFF00" w:val="clear"/>
+              </w:rPr>
+              <w:t>Post</w:t>
+            </w:r>
+          </w:p>
+        </w:tc>
+        <w:tc>
+          <w:tcPr>
+            <w:tcW w:w="3705" w:type="dxa"/>
+            <w:tcBorders>
+              <w:left w:val="single" w:sz="4" w:space="0" w:color="000000"/>
+              <w:bottom w:val="single" w:sz="4" w:space="0" w:color="000000"/>
+            </w:tcBorders>
+          </w:tcPr>
+          <w:p>
+            <w:pPr>
+              <w:pStyle w:val="TableContents"/>
+              <w:shd w:val="clear" w:fill="FFFFFF"/>
+              <w:jc w:val="center"/>
+              <w:rPr>
+                <w:rFonts w:ascii="Cambria" w:hAnsi="Cambria"/>
+                <w:shd w:fill="FFFF00" w:val="clear"/>
+              </w:rPr>
+            </w:pPr>
+            <w:r>
+              <w:rPr>
+                <w:rFonts w:ascii="Cambria" w:hAnsi="Cambria"/>
+                <w:shd w:fill="FFFF00" w:val="clear"/>
+              </w:rPr>
+              <w:t>/api/teams/{teamid}/request/{userId}/</w:t>
+            </w:r>
+            <w:r>
+              <w:rPr>
+                <w:rFonts w:ascii="Cambria" w:hAnsi="Cambria"/>
+                <w:shd w:fill="FFFF00" w:val="clear"/>
+              </w:rPr>
+              <w:t>status</w:t>
+            </w:r>
+          </w:p>
+        </w:tc>
+        <w:tc>
+          <w:tcPr>
+            <w:tcW w:w="2790" w:type="dxa"/>
+            <w:tcBorders>
+              <w:left w:val="single" w:sz="4" w:space="0" w:color="000000"/>
+              <w:bottom w:val="single" w:sz="4" w:space="0" w:color="000000"/>
+              <w:right w:val="single" w:sz="4" w:space="0" w:color="000000"/>
+            </w:tcBorders>
+          </w:tcPr>
+          <w:p>
+            <w:pPr>
+              <w:pStyle w:val="TableContents"/>
+              <w:shd w:val="clear" w:fill="FFFFFF"/>
+              <w:jc w:val="center"/>
+              <w:rPr>
+                <w:rFonts w:ascii="Cambria" w:hAnsi="Cambria"/>
+                <w:shd w:fill="FFFF00" w:val="clear"/>
+              </w:rPr>
+            </w:pPr>
+            <w:r>
+              <w:rPr>
+                <w:rFonts w:ascii="Cambria" w:hAnsi="Cambria"/>
+                <w:shd w:fill="FFFF00" w:val="clear"/>
+              </w:rPr>
+              <w:t>update</w:t>
+            </w:r>
+            <w:r>
+              <w:rPr>
+                <w:rFonts w:ascii="Cambria" w:hAnsi="Cambria"/>
+                <w:shd w:fill="FFFF00" w:val="clear"/>
+              </w:rPr>
+              <w:t xml:space="preserve"> user request to </w:t>
+            </w:r>
+            <w:r>
+              <w:rPr>
+                <w:rFonts w:ascii="Cambria" w:hAnsi="Cambria"/>
+                <w:shd w:fill="FFFF00" w:val="clear"/>
+              </w:rPr>
+              <w:t>status</w:t>
+            </w:r>
+          </w:p>
+        </w:tc>
+      </w:tr>
+      <w:tr>
+        <w:trPr/>
+        <w:tc>
+          <w:tcPr>
+            <w:tcW w:w="1275" w:type="dxa"/>
+            <w:tcBorders>
+              <w:left w:val="single" w:sz="4" w:space="0" w:color="000000"/>
+              <w:bottom w:val="single" w:sz="4" w:space="0" w:color="000000"/>
+            </w:tcBorders>
+          </w:tcPr>
+          <w:p>
+            <w:pPr>
+              <w:pStyle w:val="TableContents"/>
+              <w:shd w:val="clear" w:fill="FFFFFF"/>
+              <w:jc w:val="center"/>
+              <w:rPr>
+                <w:rFonts w:ascii="Cambria" w:hAnsi="Cambria"/>
+                <w:shd w:fill="FFFF00" w:val="clear"/>
+              </w:rPr>
+            </w:pPr>
+            <w:r>
+              <w:rPr>
+                <w:rFonts w:ascii="Cambria" w:hAnsi="Cambria"/>
+                <w:shd w:fill="FFFF00" w:val="clear"/>
+              </w:rPr>
               <w:t>Destroy</w:t>
             </w:r>
           </w:p>
@@ -6389,6 +6802,35 @@
       <w:pPr>
         <w:pStyle w:val="Normal"/>
         <w:numPr>
+          <w:ilvl w:val="3"/>
+          <w:numId w:val="4"/>
+        </w:numPr>
+        <w:shd w:val="clear" w:fill="FFFFFF"/>
+        <w:spacing w:lineRule="auto" w:line="360"/>
+        <w:rPr>
+          <w:rFonts w:ascii="Cambria" w:hAnsi="Cambria"/>
+          <w:shd w:fill="FFFF00" w:val="clear"/>
+        </w:rPr>
+      </w:pPr>
+      <w:r>
+        <w:rPr>
+          <w:rFonts w:ascii="Cambria" w:hAnsi="Cambria"/>
+          <w:shd w:fill="FFFF00" w:val="clear"/>
+        </w:rPr>
+        <w:t>Belongs</w:t>
+      </w:r>
+      <w:r>
+        <w:rPr>
+          <w:rFonts w:ascii="Cambria" w:hAnsi="Cambria"/>
+          <w:shd w:fill="FFFF00" w:val="clear"/>
+        </w:rPr>
+        <w:t>toMany(team) -&gt; withPivot(‘roles’) -&gt; withTimestamp()</w:t>
+      </w:r>
+    </w:p>
+    <w:p>
+      <w:pPr>
+        <w:pStyle w:val="Normal"/>
+        <w:numPr>
           <w:ilvl w:val="1"/>
           <w:numId w:val="1"/>
         </w:numPr>
@@ -6415,12 +6857,14 @@
         <w:shd w:val="clear" w:fill="FFFFFF"/>
         <w:spacing w:lineRule="auto" w:line="360"/>
         <w:rPr>
-          <w:rFonts w:ascii="Cambria" w:hAnsi="Cambria"/>
-        </w:rPr>
-      </w:pPr>
-      <w:r>
-        <w:rPr>
-          <w:rFonts w:ascii="Cambria" w:hAnsi="Cambria"/>
+          <w:highlight w:val="none"/>
+          <w:shd w:fill="auto" w:val="clear"/>
+        </w:rPr>
+      </w:pPr>
+      <w:r>
+        <w:rPr>
+          <w:rFonts w:ascii="Cambria" w:hAnsi="Cambria"/>
+          <w:shd w:fill="auto" w:val="clear"/>
         </w:rPr>
         <w:t>Fillable attributes</w:t>
       </w:r>
@@ -6440,6 +6884,7 @@
         <w:rPr>
           <w:rStyle w:val="DefaultParagraphFont"/>
           <w:rFonts w:ascii="Cambria" w:hAnsi="Cambria"/>
+          <w:shd w:fill="auto" w:val="clear"/>
         </w:rPr>
         <w:t xml:space="preserve">Title | details | priority | status | due_date | user_id | </w:t>
       </w:r>
@@ -6447,7 +6892,7 @@
         <w:rPr>
           <w:rStyle w:val="DefaultParagraphFont"/>
           <w:rFonts w:ascii="Cambria" w:hAnsi="Cambria"/>
-          <w:shd w:fill="FFFF00" w:val="clear"/>
+          <w:shd w:fill="auto" w:val="clear"/>
         </w:rPr>
         <w:t>team_id</w:t>
       </w:r>
@@ -6462,12 +6907,14 @@
         <w:shd w:val="clear" w:fill="FFFFFF"/>
         <w:spacing w:lineRule="auto" w:line="360"/>
         <w:rPr>
-          <w:rFonts w:ascii="Cambria" w:hAnsi="Cambria"/>
-        </w:rPr>
-      </w:pPr>
-      <w:r>
-        <w:rPr>
-          <w:rFonts w:ascii="Cambria" w:hAnsi="Cambria"/>
+          <w:highlight w:val="none"/>
+          <w:shd w:fill="auto" w:val="clear"/>
+        </w:rPr>
+      </w:pPr>
+      <w:r>
+        <w:rPr>
+          <w:rFonts w:ascii="Cambria" w:hAnsi="Cambria"/>
+          <w:shd w:fill="auto" w:val="clear"/>
         </w:rPr>
         <w:t>Relationship</w:t>
       </w:r>
@@ -6482,12 +6929,14 @@
         <w:shd w:val="clear" w:fill="FFFFFF"/>
         <w:spacing w:lineRule="auto" w:line="360"/>
         <w:rPr>
-          <w:rFonts w:ascii="Cambria" w:hAnsi="Cambria"/>
-        </w:rPr>
-      </w:pPr>
-      <w:r>
-        <w:rPr>
-          <w:rFonts w:ascii="Cambria" w:hAnsi="Cambria"/>
+          <w:highlight w:val="none"/>
+          <w:shd w:fill="auto" w:val="clear"/>
+        </w:rPr>
+      </w:pPr>
+      <w:r>
+        <w:rPr>
+          <w:rFonts w:ascii="Cambria" w:hAnsi="Cambria"/>
+          <w:shd w:fill="auto" w:val="clear"/>
         </w:rPr>
         <w:t>Belongsto(user)</w:t>
       </w:r>
@@ -6502,12 +6951,14 @@
         <w:shd w:val="clear" w:fill="FFFFFF"/>
         <w:spacing w:lineRule="auto" w:line="360"/>
         <w:rPr>
-          <w:rFonts w:ascii="Cambria" w:hAnsi="Cambria"/>
-        </w:rPr>
-      </w:pPr>
-      <w:r>
-        <w:rPr>
-          <w:rFonts w:ascii="Cambria" w:hAnsi="Cambria"/>
+          <w:highlight w:val="none"/>
+          <w:shd w:fill="auto" w:val="clear"/>
+        </w:rPr>
+      </w:pPr>
+      <w:r>
+        <w:rPr>
+          <w:rFonts w:ascii="Cambria" w:hAnsi="Cambria"/>
+          <w:shd w:fill="auto" w:val="clear"/>
         </w:rPr>
         <w:t>Hasmany(subtasks)</w:t>
       </w:r>
@@ -6522,16 +6973,23 @@
         <w:shd w:val="clear" w:fill="FFFFFF"/>
         <w:spacing w:lineRule="auto" w:line="360"/>
         <w:rPr>
-          <w:rFonts w:ascii="Cambria" w:hAnsi="Cambria"/>
-          <w:shd w:fill="FFFF00" w:val="clear"/>
-        </w:rPr>
-      </w:pPr>
-      <w:r>
-        <w:rPr>
-          <w:rFonts w:ascii="Cambria" w:hAnsi="Cambria"/>
-          <w:shd w:fill="FFFF00" w:val="clear"/>
-        </w:rPr>
-        <w:t>Belongsto(team)</w:t>
+          <w:highlight w:val="none"/>
+          <w:shd w:fill="auto" w:val="clear"/>
+        </w:rPr>
+      </w:pPr>
+      <w:r>
+        <w:rPr>
+          <w:rFonts w:ascii="Cambria" w:hAnsi="Cambria"/>
+          <w:shd w:fill="auto" w:val="clear"/>
+        </w:rPr>
+        <w:t>Belongs</w:t>
+      </w:r>
+      <w:r>
+        <w:rPr>
+          <w:rFonts w:ascii="Cambria" w:hAnsi="Cambria"/>
+          <w:shd w:fill="auto" w:val="clear"/>
+        </w:rPr>
+        <w:t>toMany(team)</w:t>
       </w:r>
     </w:p>
     <w:p>
@@ -6697,7 +7155,21 @@
           <w:rFonts w:ascii="Cambria" w:hAnsi="Cambria"/>
           <w:shd w:fill="FFFF00" w:val="clear"/>
         </w:rPr>
-        <w:t>Team_name | team_code | visibility | user_id</w:t>
+        <w:t xml:space="preserve">Team_name | team_code | visibility | </w:t>
+      </w:r>
+      <w:r>
+        <w:rPr>
+          <w:rFonts w:ascii="Cambria" w:hAnsi="Cambria"/>
+          <w:shd w:fill="FFFF00" w:val="clear"/>
+        </w:rPr>
+        <w:t>owner_</w:t>
+      </w:r>
+      <w:r>
+        <w:rPr>
+          <w:rFonts w:ascii="Cambria" w:hAnsi="Cambria"/>
+          <w:shd w:fill="FFFF00" w:val="clear"/>
+        </w:rPr>
+        <w:t>id</w:t>
       </w:r>
     </w:p>
     <w:p>
@@ -6741,7 +7213,7 @@
           <w:rFonts w:ascii="Cambria" w:hAnsi="Cambria"/>
           <w:shd w:fill="FFFF00" w:val="clear"/>
         </w:rPr>
-        <w:t>Belongsto(user)</w:t>
+        <w:t>Belongsto(user) | name: owner | owner_id</w:t>
       </w:r>
     </w:p>
     <w:p>
@@ -6763,7 +7235,72 @@
           <w:rFonts w:ascii="Cambria" w:hAnsi="Cambria"/>
           <w:shd w:fill="FFFF00" w:val="clear"/>
         </w:rPr>
-        <w:t>Hasmany(teammember)</w:t>
+        <w:t>Belongs</w:t>
+      </w:r>
+      <w:r>
+        <w:rPr>
+          <w:rFonts w:ascii="Cambria" w:hAnsi="Cambria"/>
+          <w:shd w:fill="FFFF00" w:val="clear"/>
+        </w:rPr>
+        <w:t>toMany(user) -&gt; withPivot(‘roles’) -&gt; withTimestamps() | name: members | team_ members</w:t>
+      </w:r>
+    </w:p>
+    <w:p>
+      <w:pPr>
+        <w:pStyle w:val="Normal"/>
+        <w:numPr>
+          <w:ilvl w:val="3"/>
+          <w:numId w:val="1"/>
+        </w:numPr>
+        <w:shd w:val="clear" w:fill="FFFFFF"/>
+        <w:spacing w:lineRule="auto" w:line="360"/>
+        <w:rPr>
+          <w:rFonts w:ascii="Cambria" w:hAnsi="Cambria"/>
+          <w:shd w:fill="FFFF00" w:val="clear"/>
+        </w:rPr>
+      </w:pPr>
+      <w:r>
+        <w:rPr>
+          <w:rFonts w:ascii="Cambria" w:hAnsi="Cambria"/>
+          <w:shd w:fill="FFFF00" w:val="clear"/>
+        </w:rPr>
+        <w:t xml:space="preserve">Hasmany(teammember) </w:t>
+      </w:r>
+      <w:r>
+        <w:rPr>
+          <w:rFonts w:ascii="Cambria" w:hAnsi="Cambria"/>
+          <w:shd w:fill="FFFF00" w:val="clear"/>
+        </w:rPr>
+        <w:t>| name: teamMembers</w:t>
+      </w:r>
+    </w:p>
+    <w:p>
+      <w:pPr>
+        <w:pStyle w:val="Normal"/>
+        <w:numPr>
+          <w:ilvl w:val="3"/>
+          <w:numId w:val="1"/>
+        </w:numPr>
+        <w:shd w:val="clear" w:fill="FFFFFF"/>
+        <w:spacing w:lineRule="auto" w:line="360"/>
+        <w:rPr>
+          <w:rFonts w:ascii="Cambria" w:hAnsi="Cambria"/>
+          <w:shd w:fill="FFFF00" w:val="clear"/>
+        </w:rPr>
+      </w:pPr>
+      <w:r>
+        <w:rPr>
+          <w:rFonts w:ascii="Cambria" w:hAnsi="Cambria"/>
+          <w:shd w:fill="FFFF00" w:val="clear"/>
+        </w:rPr>
+        <w:t>H</w:t>
+      </w:r>
+      <w:r>
+        <w:rPr>
+          <w:rFonts w:ascii="Cambria" w:hAnsi="Cambria"/>
+          <w:shd w:fill="FFFF00" w:val="clear"/>
+        </w:rPr>
+        <w:t>asmany(teamjoinrequest) | name: joinrequests</w:t>
       </w:r>
     </w:p>
     <w:p>
@@ -8586,21 +9123,7 @@
           <w:rFonts w:ascii="Cambria" w:hAnsi="Cambria"/>
           <w:shd w:fill="FFFF00" w:val="clear"/>
         </w:rPr>
-        <w:t xml:space="preserve">Team </w:t>
-      </w:r>
-      <w:r>
-        <w:rPr>
-          <w:rFonts w:ascii="Cambria" w:hAnsi="Cambria"/>
-          <w:shd w:fill="FFFF00" w:val="clear"/>
-        </w:rPr>
-        <w:t>s</w:t>
-      </w:r>
-      <w:r>
-        <w:rPr>
-          <w:rFonts w:ascii="Cambria" w:hAnsi="Cambria"/>
-          <w:shd w:fill="FFFF00" w:val="clear"/>
-        </w:rPr>
-        <w:t xml:space="preserve">idebar </w:t>
+        <w:t xml:space="preserve">Team sidebar </w:t>
       </w:r>
     </w:p>
     <w:p>
@@ -8623,21 +9146,7 @@
           <w:rFonts w:ascii="Cambria" w:hAnsi="Cambria"/>
           <w:shd w:fill="FFFF00" w:val="clear"/>
         </w:rPr>
-        <w:t xml:space="preserve">Team </w:t>
-      </w:r>
-      <w:r>
-        <w:rPr>
-          <w:rFonts w:ascii="Cambria" w:hAnsi="Cambria"/>
-          <w:shd w:fill="FFFF00" w:val="clear"/>
-        </w:rPr>
-        <w:t>d</w:t>
-      </w:r>
-      <w:r>
-        <w:rPr>
-          <w:rFonts w:ascii="Cambria" w:hAnsi="Cambria"/>
-          <w:shd w:fill="FFFF00" w:val="clear"/>
-        </w:rPr>
-        <w:t xml:space="preserve">ashboard </w:t>
+        <w:t xml:space="preserve">Team dashboard </w:t>
       </w:r>
     </w:p>
     <w:p>

</xml_diff>